<commit_message>
Writing Article for August 18,2025
</commit_message>
<xml_diff>
--- a/Articles/2025/1-Blender-Continued/7-Loop-Tools/8-Space/8 Space.docx
+++ b/Articles/2025/1-Blender-Continued/7-Loop-Tools/8-Space/8 Space.docx
@@ -10,14 +10,531 @@
         <w:t>8 Space</w:t>
       </w:r>
     </w:p>
+    <w:sdt>
+      <w:sdtPr>
+        <w:id w:val="-1925097137"/>
+        <w:docPartObj>
+          <w:docPartGallery w:val="Table of Contents"/>
+          <w:docPartUnique/>
+        </w:docPartObj>
+      </w:sdtPr>
+      <w:sdtEndPr>
+        <w:rPr>
+          <w:rFonts w:asciiTheme="minorHAnsi" w:eastAsiaTheme="minorHAnsi" w:hAnsiTheme="minorHAnsi" w:cstheme="minorBidi"/>
+          <w:b/>
+          <w:bCs/>
+          <w:noProof/>
+          <w:color w:val="auto"/>
+          <w:sz w:val="22"/>
+          <w:szCs w:val="22"/>
+        </w:rPr>
+      </w:sdtEndPr>
+      <w:sdtContent>
+        <w:p>
+          <w:pPr>
+            <w:pStyle w:val="TOCHeading"/>
+          </w:pPr>
+          <w:r>
+            <w:t>Table of Contents</w:t>
+          </w:r>
+        </w:p>
+        <w:p>
+          <w:pPr>
+            <w:pStyle w:val="TOC1"/>
+            <w:tabs>
+              <w:tab w:val="right" w:leader="dot" w:pos="9350"/>
+            </w:tabs>
+            <w:rPr>
+              <w:noProof/>
+            </w:rPr>
+          </w:pPr>
+          <w:r>
+            <w:fldChar w:fldCharType="begin"/>
+          </w:r>
+          <w:r>
+            <w:instrText xml:space="preserve"> TOC \o "1-3" \h \z \u </w:instrText>
+          </w:r>
+          <w:r>
+            <w:fldChar w:fldCharType="separate"/>
+          </w:r>
+          <w:hyperlink w:anchor="_Toc191268511" w:history="1">
+            <w:r>
+              <w:rPr>
+                <w:rStyle w:val="Hyperlink"/>
+                <w:noProof/>
+              </w:rPr>
+              <w:t>What is the Space Tool?</w:t>
+            </w:r>
+            <w:r>
+              <w:rPr>
+                <w:noProof/>
+                <w:webHidden/>
+              </w:rPr>
+              <w:tab/>
+            </w:r>
+            <w:r>
+              <w:rPr>
+                <w:noProof/>
+                <w:webHidden/>
+              </w:rPr>
+              <w:fldChar w:fldCharType="begin"/>
+            </w:r>
+            <w:r>
+              <w:rPr>
+                <w:noProof/>
+                <w:webHidden/>
+              </w:rPr>
+              <w:instrText xml:space="preserve"> PAGEREF _Toc191268511 \h </w:instrText>
+            </w:r>
+            <w:r>
+              <w:rPr>
+                <w:noProof/>
+                <w:webHidden/>
+              </w:rPr>
+            </w:r>
+            <w:r>
+              <w:rPr>
+                <w:noProof/>
+                <w:webHidden/>
+              </w:rPr>
+              <w:fldChar w:fldCharType="separate"/>
+            </w:r>
+            <w:r>
+              <w:rPr>
+                <w:noProof/>
+                <w:webHidden/>
+              </w:rPr>
+              <w:t>1</w:t>
+            </w:r>
+            <w:r>
+              <w:rPr>
+                <w:noProof/>
+                <w:webHidden/>
+              </w:rPr>
+              <w:fldChar w:fldCharType="end"/>
+            </w:r>
+          </w:hyperlink>
+        </w:p>
+        <w:p>
+          <w:pPr>
+            <w:pStyle w:val="TOC1"/>
+            <w:tabs>
+              <w:tab w:val="right" w:leader="dot" w:pos="9350"/>
+            </w:tabs>
+            <w:rPr>
+              <w:noProof/>
+            </w:rPr>
+          </w:pPr>
+          <w:hyperlink w:anchor="_Toc191268512" w:history="1">
+            <w:r>
+              <w:rPr>
+                <w:rStyle w:val="Hyperlink"/>
+                <w:noProof/>
+              </w:rPr>
+              <w:t>Preparing to use the Space Tool</w:t>
+            </w:r>
+            <w:r>
+              <w:rPr>
+                <w:noProof/>
+                <w:webHidden/>
+              </w:rPr>
+              <w:tab/>
+            </w:r>
+            <w:r>
+              <w:rPr>
+                <w:noProof/>
+                <w:webHidden/>
+              </w:rPr>
+              <w:fldChar w:fldCharType="begin"/>
+            </w:r>
+            <w:r>
+              <w:rPr>
+                <w:noProof/>
+                <w:webHidden/>
+              </w:rPr>
+              <w:instrText xml:space="preserve"> PAGEREF _Toc191268512 \h </w:instrText>
+            </w:r>
+            <w:r>
+              <w:rPr>
+                <w:noProof/>
+                <w:webHidden/>
+              </w:rPr>
+            </w:r>
+            <w:r>
+              <w:rPr>
+                <w:noProof/>
+                <w:webHidden/>
+              </w:rPr>
+              <w:fldChar w:fldCharType="separate"/>
+            </w:r>
+            <w:r>
+              <w:rPr>
+                <w:noProof/>
+                <w:webHidden/>
+              </w:rPr>
+              <w:t>2</w:t>
+            </w:r>
+            <w:r>
+              <w:rPr>
+                <w:noProof/>
+                <w:webHidden/>
+              </w:rPr>
+              <w:fldChar w:fldCharType="end"/>
+            </w:r>
+          </w:hyperlink>
+        </w:p>
+        <w:p>
+          <w:pPr>
+            <w:pStyle w:val="TOC1"/>
+            <w:tabs>
+              <w:tab w:val="right" w:leader="dot" w:pos="9350"/>
+            </w:tabs>
+            <w:rPr>
+              <w:noProof/>
+            </w:rPr>
+          </w:pPr>
+          <w:hyperlink w:anchor="_Toc191268513" w:history="1">
+            <w:r>
+              <w:rPr>
+                <w:rStyle w:val="Hyperlink"/>
+                <w:noProof/>
+              </w:rPr>
+              <w:t>Randomize Movement of Vertices</w:t>
+            </w:r>
+            <w:r>
+              <w:rPr>
+                <w:noProof/>
+                <w:webHidden/>
+              </w:rPr>
+              <w:tab/>
+            </w:r>
+            <w:r>
+              <w:rPr>
+                <w:noProof/>
+                <w:webHidden/>
+              </w:rPr>
+              <w:fldChar w:fldCharType="begin"/>
+            </w:r>
+            <w:r>
+              <w:rPr>
+                <w:noProof/>
+                <w:webHidden/>
+              </w:rPr>
+              <w:instrText xml:space="preserve"> PAGEREF _Toc191268513 \h </w:instrText>
+            </w:r>
+            <w:r>
+              <w:rPr>
+                <w:noProof/>
+                <w:webHidden/>
+              </w:rPr>
+            </w:r>
+            <w:r>
+              <w:rPr>
+                <w:noProof/>
+                <w:webHidden/>
+              </w:rPr>
+              <w:fldChar w:fldCharType="separate"/>
+            </w:r>
+            <w:r>
+              <w:rPr>
+                <w:noProof/>
+                <w:webHidden/>
+              </w:rPr>
+              <w:t>3</w:t>
+            </w:r>
+            <w:r>
+              <w:rPr>
+                <w:noProof/>
+                <w:webHidden/>
+              </w:rPr>
+              <w:fldChar w:fldCharType="end"/>
+            </w:r>
+          </w:hyperlink>
+        </w:p>
+        <w:p>
+          <w:pPr>
+            <w:pStyle w:val="TOC1"/>
+            <w:tabs>
+              <w:tab w:val="right" w:leader="dot" w:pos="9350"/>
+            </w:tabs>
+            <w:rPr>
+              <w:noProof/>
+            </w:rPr>
+          </w:pPr>
+          <w:hyperlink w:anchor="_Toc191268514" w:history="1">
+            <w:r>
+              <w:rPr>
+                <w:rStyle w:val="Hyperlink"/>
+                <w:noProof/>
+              </w:rPr>
+              <w:t>How to Use the Space Tool</w:t>
+            </w:r>
+            <w:r>
+              <w:rPr>
+                <w:noProof/>
+                <w:webHidden/>
+              </w:rPr>
+              <w:tab/>
+            </w:r>
+            <w:r>
+              <w:rPr>
+                <w:noProof/>
+                <w:webHidden/>
+              </w:rPr>
+              <w:fldChar w:fldCharType="begin"/>
+            </w:r>
+            <w:r>
+              <w:rPr>
+                <w:noProof/>
+                <w:webHidden/>
+              </w:rPr>
+              <w:instrText xml:space="preserve"> PAGEREF _Toc191268514 \h </w:instrText>
+            </w:r>
+            <w:r>
+              <w:rPr>
+                <w:noProof/>
+                <w:webHidden/>
+              </w:rPr>
+            </w:r>
+            <w:r>
+              <w:rPr>
+                <w:noProof/>
+                <w:webHidden/>
+              </w:rPr>
+              <w:fldChar w:fldCharType="separate"/>
+            </w:r>
+            <w:r>
+              <w:rPr>
+                <w:noProof/>
+                <w:webHidden/>
+              </w:rPr>
+              <w:t>4</w:t>
+            </w:r>
+            <w:r>
+              <w:rPr>
+                <w:noProof/>
+                <w:webHidden/>
+              </w:rPr>
+              <w:fldChar w:fldCharType="end"/>
+            </w:r>
+          </w:hyperlink>
+        </w:p>
+        <w:p>
+          <w:pPr>
+            <w:pStyle w:val="TOC1"/>
+            <w:tabs>
+              <w:tab w:val="right" w:leader="dot" w:pos="9350"/>
+            </w:tabs>
+            <w:rPr>
+              <w:noProof/>
+            </w:rPr>
+          </w:pPr>
+          <w:hyperlink w:anchor="_Toc191268515" w:history="1">
+            <w:r>
+              <w:rPr>
+                <w:rStyle w:val="Hyperlink"/>
+                <w:noProof/>
+              </w:rPr>
+              <w:t>Option from the Last Operation Dialog Box</w:t>
+            </w:r>
+            <w:r>
+              <w:rPr>
+                <w:noProof/>
+                <w:webHidden/>
+              </w:rPr>
+              <w:tab/>
+            </w:r>
+            <w:r>
+              <w:rPr>
+                <w:noProof/>
+                <w:webHidden/>
+              </w:rPr>
+              <w:fldChar w:fldCharType="begin"/>
+            </w:r>
+            <w:r>
+              <w:rPr>
+                <w:noProof/>
+                <w:webHidden/>
+              </w:rPr>
+              <w:instrText xml:space="preserve"> PAGEREF _Toc191268515 \h </w:instrText>
+            </w:r>
+            <w:r>
+              <w:rPr>
+                <w:noProof/>
+                <w:webHidden/>
+              </w:rPr>
+            </w:r>
+            <w:r>
+              <w:rPr>
+                <w:noProof/>
+                <w:webHidden/>
+              </w:rPr>
+              <w:fldChar w:fldCharType="separate"/>
+            </w:r>
+            <w:r>
+              <w:rPr>
+                <w:noProof/>
+                <w:webHidden/>
+              </w:rPr>
+              <w:t>4</w:t>
+            </w:r>
+            <w:r>
+              <w:rPr>
+                <w:noProof/>
+                <w:webHidden/>
+              </w:rPr>
+              <w:fldChar w:fldCharType="end"/>
+            </w:r>
+          </w:hyperlink>
+        </w:p>
+        <w:p>
+          <w:pPr>
+            <w:pStyle w:val="TOC1"/>
+            <w:tabs>
+              <w:tab w:val="right" w:leader="dot" w:pos="9350"/>
+            </w:tabs>
+            <w:rPr>
+              <w:noProof/>
+            </w:rPr>
+          </w:pPr>
+          <w:hyperlink w:anchor="_Toc191268516" w:history="1">
+            <w:r>
+              <w:rPr>
+                <w:rStyle w:val="Hyperlink"/>
+                <w:noProof/>
+              </w:rPr>
+              <w:t>The Blender Smooth Vertices Tool</w:t>
+            </w:r>
+            <w:r>
+              <w:rPr>
+                <w:noProof/>
+                <w:webHidden/>
+              </w:rPr>
+              <w:tab/>
+            </w:r>
+            <w:r>
+              <w:rPr>
+                <w:noProof/>
+                <w:webHidden/>
+              </w:rPr>
+              <w:fldChar w:fldCharType="begin"/>
+            </w:r>
+            <w:r>
+              <w:rPr>
+                <w:noProof/>
+                <w:webHidden/>
+              </w:rPr>
+              <w:instrText xml:space="preserve"> PAGEREF _Toc191268516 \h </w:instrText>
+            </w:r>
+            <w:r>
+              <w:rPr>
+                <w:noProof/>
+                <w:webHidden/>
+              </w:rPr>
+            </w:r>
+            <w:r>
+              <w:rPr>
+                <w:noProof/>
+                <w:webHidden/>
+              </w:rPr>
+              <w:fldChar w:fldCharType="separate"/>
+            </w:r>
+            <w:r>
+              <w:rPr>
+                <w:noProof/>
+                <w:webHidden/>
+              </w:rPr>
+              <w:t>6</w:t>
+            </w:r>
+            <w:r>
+              <w:rPr>
+                <w:noProof/>
+                <w:webHidden/>
+              </w:rPr>
+              <w:fldChar w:fldCharType="end"/>
+            </w:r>
+          </w:hyperlink>
+        </w:p>
+        <w:p>
+          <w:r>
+            <w:rPr>
+              <w:b/>
+              <w:bCs/>
+              <w:noProof/>
+            </w:rPr>
+            <w:fldChar w:fldCharType="end"/>
+          </w:r>
+        </w:p>
+      </w:sdtContent>
+    </w:sdt>
+    <w:p/>
+    <w:p/>
+    <w:p/>
+    <w:p>
+      <w:r>
+        <w:rPr>
+          <w:noProof/>
+        </w:rPr>
+        <w:drawing>
+          <wp:inline distT="0" distB="0" distL="0" distR="0" wp14:anchorId="54156ACA" wp14:editId="15C91310">
+            <wp:extent cx="2571750" cy="2295525"/>
+            <wp:effectExtent l="0" t="0" r="0" b="9525"/>
+            <wp:docPr id="1837116855" name="Picture 2"/>
+            <wp:cNvGraphicFramePr>
+              <a:graphicFrameLocks xmlns:a="http://schemas.openxmlformats.org/drawingml/2006/main" noChangeAspect="1"/>
+            </wp:cNvGraphicFramePr>
+            <a:graphic xmlns:a="http://schemas.openxmlformats.org/drawingml/2006/main">
+              <a:graphicData uri="http://schemas.openxmlformats.org/drawingml/2006/picture">
+                <pic:pic xmlns:pic="http://schemas.openxmlformats.org/drawingml/2006/picture">
+                  <pic:nvPicPr>
+                    <pic:cNvPr id="0" name="Picture 1"/>
+                    <pic:cNvPicPr>
+                      <a:picLocks noChangeAspect="1" noChangeArrowheads="1"/>
+                    </pic:cNvPicPr>
+                  </pic:nvPicPr>
+                  <pic:blipFill>
+                    <a:blip r:embed="rId6">
+                      <a:extLst>
+                        <a:ext uri="{28A0092B-C50C-407E-A947-70E740481C1C}">
+                          <a14:useLocalDpi xmlns:a14="http://schemas.microsoft.com/office/drawing/2010/main" val="0"/>
+                        </a:ext>
+                      </a:extLst>
+                    </a:blip>
+                    <a:srcRect/>
+                    <a:stretch>
+                      <a:fillRect/>
+                    </a:stretch>
+                  </pic:blipFill>
+                  <pic:spPr bwMode="auto">
+                    <a:xfrm>
+                      <a:off x="0" y="0"/>
+                      <a:ext cx="2571750" cy="2295525"/>
+                    </a:xfrm>
+                    <a:prstGeom prst="rect">
+                      <a:avLst/>
+                    </a:prstGeom>
+                    <a:noFill/>
+                    <a:ln>
+                      <a:noFill/>
+                    </a:ln>
+                  </pic:spPr>
+                </pic:pic>
+              </a:graphicData>
+            </a:graphic>
+          </wp:inline>
+        </w:drawing>
+      </w:r>
+    </w:p>
     <w:p/>
     <w:p>
       <w:pPr>
         <w:pStyle w:val="Heading1"/>
       </w:pPr>
+      <w:bookmarkStart w:id="0" w:name="_Toc191268511"/>
       <w:r>
         <w:t>What is the Space Tool?</w:t>
       </w:r>
+      <w:bookmarkEnd w:id="0"/>
     </w:p>
     <w:p>
       <w:r>
@@ -26,6 +543,10 @@
     </w:p>
     <w:p>
       <w:r>
+        <w:rPr>
+          <w:noProof/>
+        </w:rPr>
+        <w:lastRenderedPageBreak/>
         <w:drawing>
           <wp:inline distT="0" distB="0" distL="0" distR="0" wp14:anchorId="2BB7CECE" wp14:editId="45857845">
             <wp:extent cx="5172797" cy="2314898"/>
@@ -42,7 +563,7 @@
                     <pic:cNvPicPr/>
                   </pic:nvPicPr>
                   <pic:blipFill>
-                    <a:blip r:embed="rId5"/>
+                    <a:blip r:embed="rId7"/>
                     <a:stretch>
                       <a:fillRect/>
                     </a:stretch>
@@ -67,13 +588,35 @@
       <w:pPr>
         <w:pStyle w:val="Heading1"/>
       </w:pPr>
+      <w:bookmarkStart w:id="1" w:name="_Toc191268512"/>
       <w:r>
         <w:t>Preparing to use the Space Tool</w:t>
       </w:r>
+      <w:bookmarkEnd w:id="1"/>
     </w:p>
     <w:p>
       <w:r>
-        <w:t>I am going to use a plane for this, which I added using the Add menu in Object mode.</w:t>
+        <w:t xml:space="preserve">I am going to use a plane for this, which I added using the </w:t>
+      </w:r>
+      <w:r>
+        <w:rPr>
+          <w:rStyle w:val="BlueBoldenChar"/>
+          <w:rFonts w:eastAsiaTheme="minorHAnsi"/>
+        </w:rPr>
+        <w:t>Add</w:t>
+      </w:r>
+      <w:r>
+        <w:t xml:space="preserve"> menu in </w:t>
+      </w:r>
+      <w:r>
+        <w:rPr>
+          <w:rStyle w:val="BlueBoldenChar"/>
+          <w:rFonts w:eastAsiaTheme="minorHAnsi"/>
+        </w:rPr>
+        <w:t>Object</w:t>
+      </w:r>
+      <w:r>
+        <w:t xml:space="preserve"> mode.</w:t>
       </w:r>
     </w:p>
     <w:p>
@@ -113,6 +656,9 @@
     </w:p>
     <w:p>
       <w:r>
+        <w:rPr>
+          <w:noProof/>
+        </w:rPr>
         <w:drawing>
           <wp:inline distT="0" distB="0" distL="0" distR="0" wp14:anchorId="059A9A98" wp14:editId="27A2FF94">
             <wp:extent cx="2905125" cy="2381485"/>
@@ -129,7 +675,7 @@
                     <pic:cNvPicPr/>
                   </pic:nvPicPr>
                   <pic:blipFill>
-                    <a:blip r:embed="rId6"/>
+                    <a:blip r:embed="rId8"/>
                     <a:stretch>
                       <a:fillRect/>
                     </a:stretch>
@@ -152,8 +698,39 @@
     </w:p>
     <w:p>
       <w:r>
-        <w:lastRenderedPageBreak/>
-        <w:t>Then I subdivided it 10 times</w:t>
+        <w:t xml:space="preserve">Then I </w:t>
+      </w:r>
+      <w:r>
+        <w:rPr>
+          <w:rStyle w:val="BoldMaroonListChar"/>
+        </w:rPr>
+        <w:t xml:space="preserve">subdivided </w:t>
+      </w:r>
+      <w:r>
+        <w:t xml:space="preserve">it </w:t>
+      </w:r>
+      <w:r>
+        <w:rPr>
+          <w:rStyle w:val="BlueBoldenChar"/>
+          <w:rFonts w:eastAsiaTheme="minorHAnsi"/>
+        </w:rPr>
+        <w:t>10</w:t>
+      </w:r>
+      <w:r>
+        <w:t xml:space="preserve"> times</w:t>
+      </w:r>
+      <w:r>
+        <w:t xml:space="preserve"> after bringing it into </w:t>
+      </w:r>
+      <w:r>
+        <w:rPr>
+          <w:rStyle w:val="BlueBoldenChar"/>
+          <w:rFonts w:eastAsiaTheme="minorHAnsi"/>
+        </w:rPr>
+        <w:t>Edit</w:t>
+      </w:r>
+      <w:r>
+        <w:t xml:space="preserve"> mode</w:t>
       </w:r>
     </w:p>
     <w:p>
@@ -161,6 +738,7 @@
         <w:rPr>
           <w:noProof/>
         </w:rPr>
+        <w:lastRenderedPageBreak/>
         <mc:AlternateContent>
           <mc:Choice Requires="wps">
             <w:drawing>
@@ -268,6 +846,9 @@
         </mc:AlternateContent>
       </w:r>
       <w:r>
+        <w:rPr>
+          <w:noProof/>
+        </w:rPr>
         <w:drawing>
           <wp:inline distT="0" distB="0" distL="0" distR="0" wp14:anchorId="18307D4B" wp14:editId="5C64A1AA">
             <wp:extent cx="4000500" cy="3383756"/>
@@ -284,7 +865,7 @@
                     <pic:cNvPicPr/>
                   </pic:nvPicPr>
                   <pic:blipFill>
-                    <a:blip r:embed="rId7"/>
+                    <a:blip r:embed="rId9"/>
                     <a:stretch>
                       <a:fillRect/>
                     </a:stretch>
@@ -310,9 +891,11 @@
       <w:pPr>
         <w:pStyle w:val="Heading1"/>
       </w:pPr>
+      <w:bookmarkStart w:id="2" w:name="_Toc191268513"/>
       <w:r>
         <w:t>Randomize Movement of Vertices</w:t>
       </w:r>
+      <w:bookmarkEnd w:id="2"/>
     </w:p>
     <w:p>
       <w:r>
@@ -328,14 +911,42 @@
       <w:r>
         <w:t xml:space="preserve"> the movement of the vertices on this mesh surface.</w:t>
       </w:r>
+      <w:r>
+        <w:t xml:space="preserve"> </w:t>
+      </w:r>
+      <w:r>
+        <w:rPr>
+          <w:rStyle w:val="BoldMaroonListChar"/>
+        </w:rPr>
+        <w:t>Select</w:t>
+      </w:r>
+      <w:r>
+        <w:t xml:space="preserve"> the entire object by hitting </w:t>
+      </w:r>
+      <w:r>
+        <w:rPr>
+          <w:rStyle w:val="BlueBoldenChar"/>
+          <w:rFonts w:eastAsiaTheme="minorHAnsi"/>
+        </w:rPr>
+        <w:t>A</w:t>
+      </w:r>
+      <w:r>
+        <w:t xml:space="preserve"> on the keyboard.</w:t>
+      </w:r>
     </w:p>
     <w:p>
+      <w:pPr>
+        <w:pStyle w:val="BlueBolden"/>
+      </w:pPr>
       <w:r>
         <w:t>Mesh-Transform-Randomize</w:t>
       </w:r>
     </w:p>
     <w:p>
       <w:r>
+        <w:rPr>
+          <w:noProof/>
+        </w:rPr>
         <w:drawing>
           <wp:inline distT="0" distB="0" distL="0" distR="0" wp14:anchorId="7909A282" wp14:editId="01AC550F">
             <wp:extent cx="4391638" cy="2610214"/>
@@ -352,7 +963,7 @@
                     <pic:cNvPicPr/>
                   </pic:nvPicPr>
                   <pic:blipFill>
-                    <a:blip r:embed="rId8"/>
+                    <a:blip r:embed="rId10"/>
                     <a:stretch>
                       <a:fillRect/>
                     </a:stretch>
@@ -376,7 +987,19 @@
     <w:p/>
     <w:p>
       <w:r>
-        <w:t xml:space="preserve">This looks pretty good, for a random mess. We could mess it up a bit manually by tugging on a few </w:t>
+        <w:t>This looks pretty good, for a random mess. We could mess it up a bit</w:t>
+      </w:r>
+      <w:r>
+        <w:t xml:space="preserve"> more</w:t>
+      </w:r>
+      <w:r>
+        <w:t xml:space="preserve"> manually</w:t>
+      </w:r>
+      <w:r>
+        <w:t>,</w:t>
+      </w:r>
+      <w:r>
+        <w:t xml:space="preserve"> by tugging on a few </w:t>
       </w:r>
       <w:r>
         <w:t>individual vertices, but for me to start, this is fine.</w:t>
@@ -405,7 +1028,7 @@
                     </pic:cNvPicPr>
                   </pic:nvPicPr>
                   <pic:blipFill>
-                    <a:blip r:embed="rId9">
+                    <a:blip r:embed="rId11">
                       <a:extLst>
                         <a:ext uri="{28A0092B-C50C-407E-A947-70E740481C1C}">
                           <a14:useLocalDpi xmlns:a14="http://schemas.microsoft.com/office/drawing/2010/main" val="0"/>
@@ -434,13 +1057,56 @@
         </w:drawing>
       </w:r>
     </w:p>
+    <w:p/>
     <w:p>
-      <w:r>
-        <w:t>Now with all of the vertices selected we can right click and select Space from the drop-down, context menu of Loop tools.</w:t>
-      </w:r>
+      <w:pPr>
+        <w:pStyle w:val="Heading1"/>
+      </w:pPr>
+      <w:bookmarkStart w:id="3" w:name="_Toc191268514"/>
+      <w:r>
+        <w:t>How to Use the Space Tool</w:t>
+      </w:r>
+      <w:bookmarkEnd w:id="3"/>
     </w:p>
     <w:p>
       <w:r>
+        <w:t xml:space="preserve">Now with all of the vertices selected we can </w:t>
+      </w:r>
+      <w:r>
+        <w:rPr>
+          <w:rStyle w:val="BoldMaroonListChar"/>
+        </w:rPr>
+        <w:t>right click</w:t>
+      </w:r>
+      <w:r>
+        <w:t xml:space="preserve"> and select </w:t>
+      </w:r>
+      <w:r>
+        <w:rPr>
+          <w:rStyle w:val="BlueBoldenChar"/>
+          <w:rFonts w:eastAsiaTheme="minorHAnsi"/>
+        </w:rPr>
+        <w:t>Space</w:t>
+      </w:r>
+      <w:r>
+        <w:t xml:space="preserve"> from the drop-down, context menu of </w:t>
+      </w:r>
+      <w:r>
+        <w:rPr>
+          <w:rStyle w:val="BlueBoldenChar"/>
+          <w:rFonts w:eastAsiaTheme="minorHAnsi"/>
+        </w:rPr>
+        <w:t>Loop tools</w:t>
+      </w:r>
+      <w:r>
+        <w:t>.</w:t>
+      </w:r>
+    </w:p>
+    <w:p>
+      <w:r>
+        <w:rPr>
+          <w:noProof/>
+        </w:rPr>
         <w:drawing>
           <wp:inline distT="0" distB="0" distL="0" distR="0" wp14:anchorId="5A2EA507" wp14:editId="4A7DEF22">
             <wp:extent cx="5172797" cy="2314898"/>
@@ -457,7 +1123,7 @@
                     <pic:cNvPicPr/>
                   </pic:nvPicPr>
                   <pic:blipFill>
-                    <a:blip r:embed="rId5"/>
+                    <a:blip r:embed="rId7"/>
                     <a:stretch>
                       <a:fillRect/>
                     </a:stretch>
@@ -478,14 +1144,38 @@
         </w:drawing>
       </w:r>
     </w:p>
+    <w:p/>
     <w:p>
-      <w:r>
-        <w:t>We can see if we move the Influence on the Last operation dialog box that things will try and space themselves out a little bit. But this tool, could use a lot of help to actually be of any use.</w:t>
-      </w:r>
+      <w:pPr>
+        <w:pStyle w:val="Heading1"/>
+      </w:pPr>
+      <w:bookmarkStart w:id="4" w:name="_Toc191268515"/>
+      <w:r>
+        <w:lastRenderedPageBreak/>
+        <w:t>Option from the Last Operation Dialog Box</w:t>
+      </w:r>
+      <w:bookmarkEnd w:id="4"/>
     </w:p>
     <w:p>
       <w:r>
-        <w:lastRenderedPageBreak/>
+        <w:t>We can see if we move the I</w:t>
+      </w:r>
+      <w:r>
+        <w:rPr>
+          <w:rStyle w:val="BlueBoldenChar"/>
+          <w:rFonts w:eastAsiaTheme="minorHAnsi"/>
+        </w:rPr>
+        <w:t>nfluence</w:t>
+      </w:r>
+      <w:r>
+        <w:t xml:space="preserve"> on the Last operation dialog box that things will try and space themselves out a little bit. But this tool, could use a lot of help to actually be of any use.</w:t>
+      </w:r>
+    </w:p>
+    <w:p>
+      <w:r>
+        <w:rPr>
+          <w:noProof/>
+        </w:rPr>
         <w:drawing>
           <wp:inline distT="0" distB="0" distL="0" distR="0" wp14:anchorId="7F8CB15A" wp14:editId="719DEF93">
             <wp:extent cx="5943600" cy="5579745"/>
@@ -502,7 +1192,7 @@
                     <pic:cNvPicPr/>
                   </pic:nvPicPr>
                   <pic:blipFill>
-                    <a:blip r:embed="rId10"/>
+                    <a:blip r:embed="rId12"/>
                     <a:stretch>
                       <a:fillRect/>
                     </a:stretch>
@@ -527,9 +1217,15 @@
       <w:r>
         <w:t>Even at full strength influence, we only get this</w:t>
       </w:r>
+      <w:r>
+        <w:t>.</w:t>
+      </w:r>
     </w:p>
     <w:p>
       <w:r>
+        <w:rPr>
+          <w:noProof/>
+        </w:rPr>
         <w:lastRenderedPageBreak/>
         <w:drawing>
           <wp:inline distT="0" distB="0" distL="0" distR="0" wp14:anchorId="4B4D0710" wp14:editId="72283AF0">
@@ -547,7 +1243,7 @@
                     <pic:cNvPicPr/>
                   </pic:nvPicPr>
                   <pic:blipFill>
-                    <a:blip r:embed="rId11"/>
+                    <a:blip r:embed="rId13"/>
                     <a:stretch>
                       <a:fillRect/>
                     </a:stretch>
@@ -573,9 +1269,11 @@
       <w:pPr>
         <w:pStyle w:val="Heading1"/>
       </w:pPr>
+      <w:bookmarkStart w:id="5" w:name="_Toc191268516"/>
       <w:r>
         <w:t>The Blender Smooth Vertices Tool</w:t>
       </w:r>
+      <w:bookmarkEnd w:id="5"/>
     </w:p>
     <w:p>
       <w:r>
@@ -589,12 +1287,31 @@
         <w:t>Smooth Vertices</w:t>
       </w:r>
       <w:r>
-        <w:t xml:space="preserve"> tool that is offered from Blender itself, and see if we get any better results on this.</w:t>
+        <w:t xml:space="preserve"> tool that is offered from Blender itself</w:t>
+      </w:r>
+      <w:r>
+        <w:t>. We learned about this tool in our last tutorial that was supposed to be on Loop Tool’s relax tool, but we found that Blender offered this Smooth tool, which is a better tool, with better results.</w:t>
+      </w:r>
+    </w:p>
+    <w:p>
+      <w:r>
+        <w:t>Go to the Top Menu and hit:</w:t>
+      </w:r>
+    </w:p>
+    <w:p>
+      <w:pPr>
+        <w:pStyle w:val="BlueBolden"/>
+      </w:pPr>
+      <w:r>
+        <w:t>Vertex – Smooth Vertices</w:t>
       </w:r>
     </w:p>
     <w:p/>
     <w:p>
       <w:r>
+        <w:rPr>
+          <w:noProof/>
+        </w:rPr>
         <w:lastRenderedPageBreak/>
         <w:drawing>
           <wp:inline distT="0" distB="0" distL="0" distR="0" wp14:anchorId="3A8FA668" wp14:editId="23AD5CC1">
@@ -612,7 +1329,7 @@
                     <pic:cNvPicPr/>
                   </pic:nvPicPr>
                   <pic:blipFill>
-                    <a:blip r:embed="rId12"/>
+                    <a:blip r:embed="rId14"/>
                     <a:stretch>
                       <a:fillRect/>
                     </a:stretch>
@@ -645,11 +1362,20 @@
         <w:t>Smoothing</w:t>
       </w:r>
       <w:r>
-        <w:t xml:space="preserve"> is only set at half way.</w:t>
+        <w:t xml:space="preserve"> </w:t>
+      </w:r>
+      <w:r>
+        <w:t xml:space="preserve">Option below, </w:t>
+      </w:r>
+      <w:r>
+        <w:t>is only set at half way.</w:t>
       </w:r>
     </w:p>
     <w:p>
       <w:r>
+        <w:rPr>
+          <w:noProof/>
+        </w:rPr>
         <w:drawing>
           <wp:inline distT="0" distB="0" distL="0" distR="0" wp14:anchorId="00038897" wp14:editId="2573D71C">
             <wp:extent cx="4648200" cy="4522063"/>
@@ -666,7 +1392,7 @@
                     <pic:cNvPicPr/>
                   </pic:nvPicPr>
                   <pic:blipFill>
-                    <a:blip r:embed="rId13"/>
+                    <a:blip r:embed="rId15"/>
                     <a:stretch>
                       <a:fillRect/>
                     </a:stretch>
@@ -690,12 +1416,14 @@
     <w:p/>
     <w:p>
       <w:r>
-        <w:lastRenderedPageBreak/>
         <w:t>Now if we crank it up all of the way, it does seem to take it past the desired smoothness.</w:t>
       </w:r>
     </w:p>
     <w:p>
       <w:r>
+        <w:rPr>
+          <w:noProof/>
+        </w:rPr>
         <w:drawing>
           <wp:inline distT="0" distB="0" distL="0" distR="0" wp14:anchorId="44188E0B" wp14:editId="7D0E075F">
             <wp:extent cx="5925377" cy="4163006"/>
@@ -712,7 +1440,7 @@
                     <pic:cNvPicPr/>
                   </pic:nvPicPr>
                   <pic:blipFill>
-                    <a:blip r:embed="rId14"/>
+                    <a:blip r:embed="rId16"/>
                     <a:stretch>
                       <a:fillRect/>
                     </a:stretch>
@@ -735,7 +1463,31 @@
     </w:p>
     <w:p>
       <w:r>
-        <w:t xml:space="preserve">Let’s try upping the Repeat and see what we get. It </w:t>
+        <w:t xml:space="preserve">Let’s try upping the </w:t>
+      </w:r>
+      <w:r>
+        <w:rPr>
+          <w:rStyle w:val="BlueBoldenChar"/>
+          <w:rFonts w:eastAsiaTheme="minorHAnsi"/>
+        </w:rPr>
+        <w:t>Repeat</w:t>
+      </w:r>
+      <w:r>
+        <w:t xml:space="preserve"> option,</w:t>
+      </w:r>
+      <w:r>
+        <w:t xml:space="preserve"> and see what we get. </w:t>
+      </w:r>
+      <w:r>
+        <w:t xml:space="preserve">As we can see, from the example below, </w:t>
+      </w:r>
+      <w:proofErr w:type="gramStart"/>
+      <w:r>
+        <w:t>It</w:t>
+      </w:r>
+      <w:proofErr w:type="gramEnd"/>
+      <w:r>
+        <w:t xml:space="preserve"> </w:t>
       </w:r>
       <w:r>
         <w:t>spaces the vertices a</w:t>
@@ -747,14 +1499,56 @@
         <w:t xml:space="preserve">better, </w:t>
       </w:r>
       <w:r>
-        <w:t xml:space="preserve"> with exception to the edges, but we also lose mass of the object</w:t>
+        <w:t>with exception to the edges</w:t>
+      </w:r>
+      <w:r>
+        <w:t>;</w:t>
+      </w:r>
+      <w:r>
+        <w:t xml:space="preserve"> but </w:t>
+      </w:r>
+      <w:r>
+        <w:t xml:space="preserve">then </w:t>
+      </w:r>
+      <w:r>
+        <w:t xml:space="preserve">we also </w:t>
+      </w:r>
+      <w:r>
+        <w:t xml:space="preserve">find that we are </w:t>
+      </w:r>
+      <w:r>
+        <w:t>los</w:t>
+      </w:r>
+      <w:r>
+        <w:t>ing</w:t>
+      </w:r>
+      <w:r>
+        <w:t xml:space="preserve"> </w:t>
+      </w:r>
+      <w:r>
+        <w:t xml:space="preserve">quite a bit of </w:t>
+      </w:r>
+      <w:r>
+        <w:t xml:space="preserve">mass </w:t>
+      </w:r>
+      <w:r>
+        <w:t>with our</w:t>
+      </w:r>
+      <w:r>
+        <w:t xml:space="preserve"> object</w:t>
       </w:r>
       <w:r>
         <w:t>.</w:t>
+      </w:r>
+      <w:r>
+        <w:t xml:space="preserve"> Our object’s size is smaller.</w:t>
       </w:r>
     </w:p>
     <w:p>
       <w:r>
+        <w:rPr>
+          <w:noProof/>
+        </w:rPr>
         <w:lastRenderedPageBreak/>
         <w:drawing>
           <wp:inline distT="0" distB="0" distL="0" distR="0" wp14:anchorId="2749C379" wp14:editId="3EFF55A9">
@@ -772,7 +1566,7 @@
                     <pic:cNvPicPr/>
                   </pic:nvPicPr>
                   <pic:blipFill>
-                    <a:blip r:embed="rId15"/>
+                    <a:blip r:embed="rId17"/>
                     <a:stretch>
                       <a:fillRect/>
                     </a:stretch>
@@ -2490,7 +3284,6 @@
     <w:basedOn w:val="Heading1"/>
     <w:next w:val="Normal"/>
     <w:uiPriority w:val="39"/>
-    <w:semiHidden/>
     <w:unhideWhenUsed/>
     <w:qFormat/>
     <w:rsid w:val="00F6446E"/>
@@ -2785,6 +3578,29 @@
       <w:color w:val="2F5496" w:themeColor="accent1" w:themeShade="BF"/>
       <w:sz w:val="28"/>
       <w:szCs w:val="28"/>
+    </w:rPr>
+  </w:style>
+  <w:style w:type="paragraph" w:styleId="TOC1">
+    <w:name w:val="toc 1"/>
+    <w:basedOn w:val="Normal"/>
+    <w:next w:val="Normal"/>
+    <w:autoRedefine/>
+    <w:uiPriority w:val="39"/>
+    <w:unhideWhenUsed/>
+    <w:rsid w:val="00974559"/>
+    <w:pPr>
+      <w:spacing w:after="100"/>
+    </w:pPr>
+  </w:style>
+  <w:style w:type="character" w:styleId="Hyperlink">
+    <w:name w:val="Hyperlink"/>
+    <w:basedOn w:val="DefaultParagraphFont"/>
+    <w:uiPriority w:val="99"/>
+    <w:unhideWhenUsed/>
+    <w:rsid w:val="00974559"/>
+    <w:rPr>
+      <w:color w:val="0563C1" w:themeColor="hyperlink"/>
+      <w:u w:val="single"/>
     </w:rPr>
   </w:style>
 </w:styles>
@@ -3130,4 +3946,16 @@
     </a:ext>
   </a:extLst>
 </a:theme>
+</file>
+
+<file path=customXml/item1.xml><?xml version="1.0" encoding="utf-8"?>
+<b:Sources xmlns:b="http://schemas.openxmlformats.org/officeDocument/2006/bibliography" xmlns="http://schemas.openxmlformats.org/officeDocument/2006/bibliography" SelectedStyle="\APASixthEditionOfficeOnline.xsl" StyleName="APA" Version="6"/>
+</file>
+
+<file path=customXml/itemProps1.xml><?xml version="1.0" encoding="utf-8"?>
+<ds:datastoreItem xmlns:ds="http://schemas.openxmlformats.org/officeDocument/2006/customXml" ds:itemID="{C469DEA5-B410-48C6-B3D3-3B20E813CA05}">
+  <ds:schemaRefs>
+    <ds:schemaRef ds:uri="http://schemas.openxmlformats.org/officeDocument/2006/bibliography"/>
+  </ds:schemaRefs>
+</ds:datastoreItem>
 </file>
</xml_diff>